<commit_message>
Day 3 Add Homework
</commit_message>
<xml_diff>
--- a/ps2/homework/atl/Task.docx
+++ b/ps2/homework/atl/Task.docx
@@ -71,27 +71,7 @@
           <w:szCs w:val="24"/>
           <w:lang w:eastAsia="ru-RU"/>
         </w:rPr>
-        <w:t xml:space="preserve">Международный аэропорт </w:t>
-      </w:r>
-      <w:proofErr w:type="spellStart"/>
-      <w:r>
-        <w:rPr>
-          <w:rFonts w:ascii="Times New Roman" w:eastAsia="Times New Roman" w:hAnsi="Times New Roman" w:cs="Times New Roman"/>
-          <w:sz w:val="24"/>
-          <w:szCs w:val="24"/>
-          <w:lang w:eastAsia="ru-RU"/>
-        </w:rPr>
-        <w:t>Хартсфилд</w:t>
-      </w:r>
-      <w:proofErr w:type="spellEnd"/>
-      <w:r>
-        <w:rPr>
-          <w:rFonts w:ascii="Times New Roman" w:eastAsia="Times New Roman" w:hAnsi="Times New Roman" w:cs="Times New Roman"/>
-          <w:sz w:val="24"/>
-          <w:szCs w:val="24"/>
-          <w:lang w:eastAsia="ru-RU"/>
-        </w:rPr>
-        <w:t xml:space="preserve">–Джексон в Атланте, более известный как </w:t>
+        <w:t xml:space="preserve">Международный аэропорт Хартсфилд–Джексон в Атланте, более известный как </w:t>
       </w:r>
       <w:r>
         <w:rPr>
@@ -163,7 +143,6 @@
         <w:br/>
         <w:t xml:space="preserve">В файле </w:t>
       </w:r>
-      <w:proofErr w:type="spellStart"/>
       <w:r>
         <w:rPr>
           <w:rFonts w:ascii="Times New Roman" w:eastAsia="Times New Roman" w:hAnsi="Times New Roman" w:cs="Times New Roman"/>
@@ -175,7 +154,6 @@
         </w:rPr>
         <w:t>schema.sql</w:t>
       </w:r>
-      <w:proofErr w:type="spellEnd"/>
       <w:r>
         <w:rPr>
           <w:rFonts w:ascii="Times New Roman" w:eastAsia="Times New Roman" w:hAnsi="Times New Roman" w:cs="Times New Roman"/>
@@ -185,7 +163,6 @@
         </w:rPr>
         <w:t xml:space="preserve"> внутри папки </w:t>
       </w:r>
-      <w:proofErr w:type="spellStart"/>
       <w:r>
         <w:rPr>
           <w:rFonts w:ascii="Times New Roman" w:eastAsia="Times New Roman" w:hAnsi="Times New Roman" w:cs="Times New Roman"/>
@@ -197,7 +174,6 @@
         </w:rPr>
         <w:t>atl</w:t>
       </w:r>
-      <w:proofErr w:type="spellEnd"/>
       <w:r>
         <w:rPr>
           <w:rFonts w:ascii="Times New Roman" w:eastAsia="Times New Roman" w:hAnsi="Times New Roman" w:cs="Times New Roman"/>
@@ -275,31 +251,7 @@
           <w:szCs w:val="24"/>
           <w:lang w:eastAsia="ru-RU"/>
         </w:rPr>
-        <w:t xml:space="preserve">создать базу данных </w:t>
-      </w:r>
-      <w:proofErr w:type="spellStart"/>
-      <w:r>
-        <w:rPr>
-          <w:rFonts w:ascii="Times New Roman" w:eastAsia="Times New Roman" w:hAnsi="Times New Roman" w:cs="Times New Roman"/>
-          <w:b/>
-          <w:bCs/>
-          <w:sz w:val="24"/>
-          <w:szCs w:val="24"/>
-          <w:lang w:eastAsia="ru-RU"/>
-        </w:rPr>
-        <w:t>SQLite</w:t>
-      </w:r>
-      <w:proofErr w:type="spellEnd"/>
-      <w:r>
-        <w:rPr>
-          <w:rFonts w:ascii="Times New Roman" w:eastAsia="Times New Roman" w:hAnsi="Times New Roman" w:cs="Times New Roman"/>
-          <w:b/>
-          <w:bCs/>
-          <w:sz w:val="24"/>
-          <w:szCs w:val="24"/>
-          <w:lang w:eastAsia="ru-RU"/>
-        </w:rPr>
-        <w:t xml:space="preserve"> для ATL с нуля</w:t>
+        <w:t>создать базу данных SQLite для ATL с нуля</w:t>
       </w:r>
       <w:r>
         <w:rPr>
@@ -328,7 +280,6 @@
         </w:rPr>
         <w:t xml:space="preserve"> в файле </w:t>
       </w:r>
-      <w:proofErr w:type="spellStart"/>
       <w:r>
         <w:rPr>
           <w:rFonts w:ascii="Times New Roman" w:eastAsia="Times New Roman" w:hAnsi="Times New Roman" w:cs="Times New Roman"/>
@@ -340,7 +291,6 @@
         </w:rPr>
         <w:t>schema.sql</w:t>
       </w:r>
-      <w:proofErr w:type="spellEnd"/>
       <w:r>
         <w:rPr>
           <w:rFonts w:ascii="Times New Roman" w:eastAsia="Times New Roman" w:hAnsi="Times New Roman" w:cs="Times New Roman"/>
@@ -621,31 +571,7 @@
           <w:szCs w:val="36"/>
           <w:lang w:eastAsia="ru-RU"/>
         </w:rPr>
-        <w:t xml:space="preserve"> Регистрация (Check-</w:t>
-      </w:r>
-      <w:proofErr w:type="spellStart"/>
-      <w:r>
-        <w:rPr>
-          <w:rFonts w:ascii="Times New Roman" w:eastAsia="Times New Roman" w:hAnsi="Times New Roman" w:cs="Times New Roman"/>
-          <w:b/>
-          <w:bCs/>
-          <w:sz w:val="36"/>
-          <w:szCs w:val="36"/>
-          <w:lang w:eastAsia="ru-RU"/>
-        </w:rPr>
-        <w:t>Ins</w:t>
-      </w:r>
-      <w:proofErr w:type="spellEnd"/>
-      <w:r>
-        <w:rPr>
-          <w:rFonts w:ascii="Times New Roman" w:eastAsia="Times New Roman" w:hAnsi="Times New Roman" w:cs="Times New Roman"/>
-          <w:b/>
-          <w:bCs/>
-          <w:sz w:val="36"/>
-          <w:szCs w:val="36"/>
-          <w:lang w:eastAsia="ru-RU"/>
-        </w:rPr>
-        <w:t>)</w:t>
+        <w:t xml:space="preserve"> Регистрация (Check-Ins)</w:t>
       </w:r>
     </w:p>
     <w:p>
@@ -705,7 +631,6 @@
           <w:szCs w:val="24"/>
           <w:lang w:eastAsia="ru-RU"/>
         </w:rPr>
-        <w:lastRenderedPageBreak/>
         <w:t>Нужно хранить:</w:t>
       </w:r>
     </w:p>
@@ -834,27 +759,7 @@
           <w:szCs w:val="24"/>
           <w:lang w:eastAsia="ru-RU"/>
         </w:rPr>
-        <w:t xml:space="preserve">ATL является узловым аэропортом для множества авиакомпаний: Delta, British Airways, Air France, </w:t>
-      </w:r>
-      <w:proofErr w:type="spellStart"/>
-      <w:r>
-        <w:rPr>
-          <w:rFonts w:ascii="Times New Roman" w:eastAsia="Times New Roman" w:hAnsi="Times New Roman" w:cs="Times New Roman"/>
-          <w:sz w:val="24"/>
-          <w:szCs w:val="24"/>
-          <w:lang w:eastAsia="ru-RU"/>
-        </w:rPr>
-        <w:t>Korean</w:t>
-      </w:r>
-      <w:proofErr w:type="spellEnd"/>
-      <w:r>
-        <w:rPr>
-          <w:rFonts w:ascii="Times New Roman" w:eastAsia="Times New Roman" w:hAnsi="Times New Roman" w:cs="Times New Roman"/>
-          <w:sz w:val="24"/>
-          <w:szCs w:val="24"/>
-          <w:lang w:eastAsia="ru-RU"/>
-        </w:rPr>
-        <w:t xml:space="preserve"> Air, Turkish Airlines и многих других.</w:t>
+        <w:t>ATL является узловым аэропортом для множества авиакомпаний: Delta, British Airways, Air France, Korean Air, Turkish Airlines и многих других.</w:t>
       </w:r>
     </w:p>
     <w:p>
@@ -917,7 +822,6 @@
           <w:lang w:eastAsia="ru-RU"/>
         </w:rPr>
       </w:pPr>
-      <w:proofErr w:type="spellStart"/>
       <w:r>
         <w:rPr>
           <w:rFonts w:ascii="Times New Roman" w:eastAsia="Times New Roman" w:hAnsi="Times New Roman" w:cs="Times New Roman"/>
@@ -929,7 +833,6 @@
         </w:rPr>
         <w:t>Конкорс</w:t>
       </w:r>
-      <w:proofErr w:type="spellEnd"/>
       <w:r>
         <w:rPr>
           <w:rFonts w:ascii="Times New Roman" w:eastAsia="Times New Roman" w:hAnsi="Times New Roman" w:cs="Times New Roman"/>
@@ -947,27 +850,7 @@
           <w:lang w:eastAsia="ru-RU"/>
         </w:rPr>
         <w:br/>
-        <w:t xml:space="preserve">В ATL есть 7 </w:t>
-      </w:r>
-      <w:proofErr w:type="spellStart"/>
-      <w:r>
-        <w:rPr>
-          <w:rFonts w:ascii="Times New Roman" w:eastAsia="Times New Roman" w:hAnsi="Times New Roman" w:cs="Times New Roman"/>
-          <w:sz w:val="24"/>
-          <w:szCs w:val="24"/>
-          <w:lang w:eastAsia="ru-RU"/>
-        </w:rPr>
-        <w:t>конкорсов</w:t>
-      </w:r>
-      <w:proofErr w:type="spellEnd"/>
-      <w:r>
-        <w:rPr>
-          <w:rFonts w:ascii="Times New Roman" w:eastAsia="Times New Roman" w:hAnsi="Times New Roman" w:cs="Times New Roman"/>
-          <w:sz w:val="24"/>
-          <w:szCs w:val="24"/>
-          <w:lang w:eastAsia="ru-RU"/>
-        </w:rPr>
-        <w:t xml:space="preserve">: </w:t>
+        <w:t xml:space="preserve">В ATL есть 7 конкорсов: </w:t>
       </w:r>
       <w:r>
         <w:rPr>
@@ -1340,43 +1223,17 @@
         </w:rPr>
         <w:t xml:space="preserve">Пассажир: </w:t>
       </w:r>
-      <w:proofErr w:type="spellStart"/>
-      <w:r>
-        <w:rPr>
-          <w:rFonts w:ascii="Times New Roman" w:eastAsia="Times New Roman" w:hAnsi="Times New Roman" w:cs="Times New Roman"/>
-          <w:b/>
-          <w:bCs/>
-          <w:sz w:val="24"/>
-          <w:szCs w:val="24"/>
-          <w:lang w:eastAsia="ru-RU"/>
-        </w:rPr>
-        <w:t>Amelia</w:t>
-      </w:r>
-      <w:proofErr w:type="spellEnd"/>
-      <w:r>
-        <w:rPr>
-          <w:rFonts w:ascii="Times New Roman" w:eastAsia="Times New Roman" w:hAnsi="Times New Roman" w:cs="Times New Roman"/>
-          <w:b/>
-          <w:bCs/>
-          <w:sz w:val="24"/>
-          <w:szCs w:val="24"/>
-          <w:lang w:eastAsia="ru-RU"/>
-        </w:rPr>
-        <w:t xml:space="preserve"> </w:t>
-      </w:r>
-      <w:proofErr w:type="spellStart"/>
-      <w:r>
-        <w:rPr>
-          <w:rFonts w:ascii="Times New Roman" w:eastAsia="Times New Roman" w:hAnsi="Times New Roman" w:cs="Times New Roman"/>
-          <w:b/>
-          <w:bCs/>
-          <w:sz w:val="24"/>
-          <w:szCs w:val="24"/>
-          <w:lang w:eastAsia="ru-RU"/>
-        </w:rPr>
-        <w:t>Earhart</w:t>
-      </w:r>
-      <w:proofErr w:type="spellEnd"/>
+      <w:r>
+        <w:rPr>
+          <w:rFonts w:ascii="Times New Roman" w:eastAsia="Times New Roman" w:hAnsi="Times New Roman" w:cs="Times New Roman"/>
+          <w:b/>
+          <w:bCs/>
+          <w:sz w:val="24"/>
+          <w:szCs w:val="24"/>
+          <w:lang w:eastAsia="ru-RU"/>
+        </w:rPr>
+        <w:t>Amelia Earhart</w:t>
+      </w:r>
       <w:r>
         <w:rPr>
           <w:rFonts w:ascii="Times New Roman" w:eastAsia="Times New Roman" w:hAnsi="Times New Roman" w:cs="Times New Roman"/>
@@ -1439,27 +1296,7 @@
           <w:szCs w:val="24"/>
           <w:lang w:eastAsia="ru-RU"/>
         </w:rPr>
-        <w:t xml:space="preserve">, работает в </w:t>
-      </w:r>
-      <w:proofErr w:type="spellStart"/>
-      <w:r>
-        <w:rPr>
-          <w:rFonts w:ascii="Times New Roman" w:eastAsia="Times New Roman" w:hAnsi="Times New Roman" w:cs="Times New Roman"/>
-          <w:sz w:val="24"/>
-          <w:szCs w:val="24"/>
-          <w:lang w:eastAsia="ru-RU"/>
-        </w:rPr>
-        <w:t>конкорсах</w:t>
-      </w:r>
-      <w:proofErr w:type="spellEnd"/>
-      <w:r>
-        <w:rPr>
-          <w:rFonts w:ascii="Times New Roman" w:eastAsia="Times New Roman" w:hAnsi="Times New Roman" w:cs="Times New Roman"/>
-          <w:sz w:val="24"/>
-          <w:szCs w:val="24"/>
-          <w:lang w:eastAsia="ru-RU"/>
-        </w:rPr>
-        <w:t xml:space="preserve"> </w:t>
+        <w:t xml:space="preserve">, работает в конкорсах </w:t>
       </w:r>
       <w:r>
         <w:rPr>
@@ -1505,31 +1342,7 @@
           <w:szCs w:val="24"/>
           <w:lang w:eastAsia="ru-RU"/>
         </w:rPr>
-        <w:t xml:space="preserve">Delta </w:t>
-      </w:r>
-      <w:proofErr w:type="spellStart"/>
-      <w:r>
-        <w:rPr>
-          <w:rFonts w:ascii="Times New Roman" w:eastAsia="Times New Roman" w:hAnsi="Times New Roman" w:cs="Times New Roman"/>
-          <w:b/>
-          <w:bCs/>
-          <w:sz w:val="24"/>
-          <w:szCs w:val="24"/>
-          <w:lang w:eastAsia="ru-RU"/>
-        </w:rPr>
-        <w:t>Flight</w:t>
-      </w:r>
-      <w:proofErr w:type="spellEnd"/>
-      <w:r>
-        <w:rPr>
-          <w:rFonts w:ascii="Times New Roman" w:eastAsia="Times New Roman" w:hAnsi="Times New Roman" w:cs="Times New Roman"/>
-          <w:b/>
-          <w:bCs/>
-          <w:sz w:val="24"/>
-          <w:szCs w:val="24"/>
-          <w:lang w:eastAsia="ru-RU"/>
-        </w:rPr>
-        <w:t xml:space="preserve"> 300</w:t>
+        <w:t>Delta Flight 300</w:t>
       </w:r>
       <w:r>
         <w:rPr>
@@ -1612,67 +1425,7 @@
           <w:szCs w:val="24"/>
           <w:lang w:eastAsia="ru-RU"/>
         </w:rPr>
-        <w:t xml:space="preserve">Регистрация </w:t>
-      </w:r>
-      <w:proofErr w:type="spellStart"/>
-      <w:r>
-        <w:rPr>
-          <w:rFonts w:ascii="Times New Roman" w:eastAsia="Times New Roman" w:hAnsi="Times New Roman" w:cs="Times New Roman"/>
-          <w:sz w:val="24"/>
-          <w:szCs w:val="24"/>
-          <w:lang w:eastAsia="ru-RU"/>
-        </w:rPr>
-        <w:t>Amelia</w:t>
-      </w:r>
-      <w:proofErr w:type="spellEnd"/>
-      <w:r>
-        <w:rPr>
-          <w:rFonts w:ascii="Times New Roman" w:eastAsia="Times New Roman" w:hAnsi="Times New Roman" w:cs="Times New Roman"/>
-          <w:sz w:val="24"/>
-          <w:szCs w:val="24"/>
-          <w:lang w:eastAsia="ru-RU"/>
-        </w:rPr>
-        <w:t xml:space="preserve"> </w:t>
-      </w:r>
-      <w:proofErr w:type="spellStart"/>
-      <w:r>
-        <w:rPr>
-          <w:rFonts w:ascii="Times New Roman" w:eastAsia="Times New Roman" w:hAnsi="Times New Roman" w:cs="Times New Roman"/>
-          <w:sz w:val="24"/>
-          <w:szCs w:val="24"/>
-          <w:lang w:eastAsia="ru-RU"/>
-        </w:rPr>
-        <w:t>Earhart</w:t>
-      </w:r>
-      <w:proofErr w:type="spellEnd"/>
-      <w:r>
-        <w:rPr>
-          <w:rFonts w:ascii="Times New Roman" w:eastAsia="Times New Roman" w:hAnsi="Times New Roman" w:cs="Times New Roman"/>
-          <w:sz w:val="24"/>
-          <w:szCs w:val="24"/>
-          <w:lang w:eastAsia="ru-RU"/>
-        </w:rPr>
-        <w:t xml:space="preserve"> на Delta </w:t>
-      </w:r>
-      <w:proofErr w:type="spellStart"/>
-      <w:r>
-        <w:rPr>
-          <w:rFonts w:ascii="Times New Roman" w:eastAsia="Times New Roman" w:hAnsi="Times New Roman" w:cs="Times New Roman"/>
-          <w:sz w:val="24"/>
-          <w:szCs w:val="24"/>
-          <w:lang w:eastAsia="ru-RU"/>
-        </w:rPr>
-        <w:t>Flight</w:t>
-      </w:r>
-      <w:proofErr w:type="spellEnd"/>
-      <w:r>
-        <w:rPr>
-          <w:rFonts w:ascii="Times New Roman" w:eastAsia="Times New Roman" w:hAnsi="Times New Roman" w:cs="Times New Roman"/>
-          <w:sz w:val="24"/>
-          <w:szCs w:val="24"/>
-          <w:lang w:eastAsia="ru-RU"/>
-        </w:rPr>
-        <w:t xml:space="preserve"> 300</w:t>
+        <w:t>Регистрация Amelia Earhart на Delta Flight 300</w:t>
       </w:r>
       <w:r>
         <w:rPr>
@@ -1696,6 +1449,17 @@
       </w:r>
     </w:p>
     <w:p/>
+    <w:p>
+      <w:r>
+        <w:br w:type="page"/>
+      </w:r>
+    </w:p>
+    <w:p>
+      <w:r>
+        <w:lastRenderedPageBreak/>
+        <w:t>https://cs50.harvard.edu/sql/psets/2/atl/</w:t>
+      </w:r>
+    </w:p>
     <w:sectPr>
       <w:pgSz w:w="11906" w:h="16838"/>
       <w:pgMar w:top="1134" w:right="850" w:bottom="1134" w:left="1701" w:header="708" w:footer="708" w:gutter="0"/>

</xml_diff>